<commit_message>
Verder toevoegen van comments
</commit_message>
<xml_diff>
--- a/project verslag 1-12.docx
+++ b/project verslag 1-12.docx
@@ -362,7 +362,6 @@
                                   <w:dataBinding w:prefixMappings="xmlns:ns0='http://purl.org/dc/elements/1.1/' xmlns:ns1='http://schemas.openxmlformats.org/package/2006/metadata/core-properties' " w:xpath="/ns1:coreProperties[1]/ns0:creator[1]" w:storeItemID="{6C3C8BC8-F283-45AE-878A-BAB7291924A1}"/>
                                   <w:text/>
                                 </w:sdtPr>
-                                <w:sdtEndPr/>
                                 <w:sdtContent>
                                   <w:p>
                                     <w:pPr>
@@ -479,7 +478,6 @@
                             <w:dataBinding w:prefixMappings="xmlns:ns0='http://purl.org/dc/elements/1.1/' xmlns:ns1='http://schemas.openxmlformats.org/package/2006/metadata/core-properties' " w:xpath="/ns1:coreProperties[1]/ns0:creator[1]" w:storeItemID="{6C3C8BC8-F283-45AE-878A-BAB7291924A1}"/>
                             <w:text/>
                           </w:sdtPr>
-                          <w:sdtEndPr/>
                           <w:sdtContent>
                             <w:p>
                               <w:pPr>
@@ -860,7 +858,6 @@
                                     <w:dataBinding w:prefixMappings="xmlns:ns0='http://purl.org/dc/elements/1.1/' xmlns:ns1='http://schemas.openxmlformats.org/package/2006/metadata/core-properties' " w:xpath="/ns1:coreProperties[1]/ns0:title[1]" w:storeItemID="{6C3C8BC8-F283-45AE-878A-BAB7291924A1}"/>
                                     <w:text w:multiLine="1"/>
                                   </w:sdtPr>
-                                  <w:sdtEndPr/>
                                   <w:sdtContent>
                                     <w:r>
                                       <w:rPr>
@@ -934,7 +931,6 @@
                               <w:dataBinding w:prefixMappings="xmlns:ns0='http://purl.org/dc/elements/1.1/' xmlns:ns1='http://schemas.openxmlformats.org/package/2006/metadata/core-properties' " w:xpath="/ns1:coreProperties[1]/ns0:title[1]" w:storeItemID="{6C3C8BC8-F283-45AE-878A-BAB7291924A1}"/>
                               <w:text w:multiLine="1"/>
                             </w:sdtPr>
-                            <w:sdtEndPr/>
                             <w:sdtContent>
                               <w:r>
                                 <w:rPr>
@@ -2614,6 +2610,24 @@
     </w:p>
     <w:p>
       <w:pPr>
+        <w:rPr>
+          <w:rFonts w:cstheme="minorHAnsi"/>
+        </w:rPr>
+      </w:pPr>
+    </w:p>
+    <w:p>
+      <w:pPr>
+        <w:pStyle w:val="Kop2"/>
+      </w:pPr>
+      <w:bookmarkStart w:id="11" w:name="_Toc25757061"/>
+      <w:r>
+        <w:lastRenderedPageBreak/>
+        <w:t>Afbakening</w:t>
+      </w:r>
+      <w:bookmarkEnd w:id="11"/>
+    </w:p>
+    <w:p>
+      <w:pPr>
         <w:pStyle w:val="Lijstalinea"/>
         <w:numPr>
           <w:ilvl w:val="0"/>
@@ -2624,17 +2638,13 @@
           <w:lang w:val="nl-NL"/>
         </w:rPr>
       </w:pPr>
-    </w:p>
-    <w:p>
-      <w:pPr>
-        <w:pStyle w:val="Kop2"/>
-      </w:pPr>
-      <w:bookmarkStart w:id="12" w:name="_Toc25757061"/>
-      <w:r>
-        <w:lastRenderedPageBreak/>
-        <w:t>Afbakening</w:t>
-      </w:r>
-      <w:bookmarkEnd w:id="12"/>
+      <w:r>
+        <w:rPr>
+          <w:rFonts w:cstheme="minorHAnsi"/>
+          <w:lang w:val="nl-NL"/>
+        </w:rPr>
+        <w:t>Geen productie werk dus hergebruiken van de code is geen doel, wel mooi meegenomen</w:t>
+      </w:r>
     </w:p>
     <w:p>
       <w:pPr>
@@ -2653,7 +2663,23 @@
           <w:rFonts w:cstheme="minorHAnsi"/>
           <w:lang w:val="nl-NL"/>
         </w:rPr>
-        <w:t>Geen productie werk dus hergebruiken van de code is geen doel, wel mooi meegenomen</w:t>
+        <w:t xml:space="preserve">Het programma heeft geen specifieke eisen qua </w:t>
+      </w:r>
+      <w:proofErr w:type="spellStart"/>
+      <w:r>
+        <w:rPr>
+          <w:rFonts w:cstheme="minorHAnsi"/>
+          <w:lang w:val="nl-NL"/>
+        </w:rPr>
+        <w:t>runtijd</w:t>
+      </w:r>
+      <w:proofErr w:type="spellEnd"/>
+      <w:r>
+        <w:rPr>
+          <w:rFonts w:cstheme="minorHAnsi"/>
+          <w:lang w:val="nl-NL"/>
+        </w:rPr>
+        <w:t>, dit mag dus redelijk oplopen.</w:t>
       </w:r>
     </w:p>
     <w:p>
@@ -2673,23 +2699,7 @@
           <w:rFonts w:cstheme="minorHAnsi"/>
           <w:lang w:val="nl-NL"/>
         </w:rPr>
-        <w:t xml:space="preserve">Het programma heeft geen specifieke eisen qua </w:t>
-      </w:r>
-      <w:proofErr w:type="spellStart"/>
-      <w:r>
-        <w:rPr>
-          <w:rFonts w:cstheme="minorHAnsi"/>
-          <w:lang w:val="nl-NL"/>
-        </w:rPr>
-        <w:t>runtijd</w:t>
-      </w:r>
-      <w:proofErr w:type="spellEnd"/>
-      <w:r>
-        <w:rPr>
-          <w:rFonts w:cstheme="minorHAnsi"/>
-          <w:lang w:val="nl-NL"/>
-        </w:rPr>
-        <w:t>, dit mag dus redelijk oplopen.</w:t>
+        <w:t>Wordt alleen gekeken naar 4 sprints van ieder 10 weken.</w:t>
       </w:r>
     </w:p>
     <w:p>
@@ -2709,26 +2719,6 @@
           <w:rFonts w:cstheme="minorHAnsi"/>
           <w:lang w:val="nl-NL"/>
         </w:rPr>
-        <w:t>Wordt alleen gekeken naar 4 sprints van ieder 10 weken.</w:t>
-      </w:r>
-    </w:p>
-    <w:p>
-      <w:pPr>
-        <w:pStyle w:val="Lijstalinea"/>
-        <w:numPr>
-          <w:ilvl w:val="0"/>
-          <w:numId w:val="2"/>
-        </w:numPr>
-        <w:rPr>
-          <w:rFonts w:cstheme="minorHAnsi"/>
-          <w:lang w:val="nl-NL"/>
-        </w:rPr>
-      </w:pPr>
-      <w:r>
-        <w:rPr>
-          <w:rFonts w:cstheme="minorHAnsi"/>
-          <w:lang w:val="nl-NL"/>
-        </w:rPr>
         <w:t>Er kunnen geen nieuwe lokalen worden gemaakt, wel kunnen er mensen worden ingehuurd.</w:t>
       </w:r>
     </w:p>
@@ -2736,11 +2726,11 @@
       <w:pPr>
         <w:pStyle w:val="Kop2"/>
       </w:pPr>
-      <w:bookmarkStart w:id="13" w:name="_Toc25757062"/>
+      <w:bookmarkStart w:id="12" w:name="_Toc25757062"/>
       <w:r>
         <w:t>Leeswijzer</w:t>
       </w:r>
-      <w:bookmarkEnd w:id="13"/>
+      <w:bookmarkEnd w:id="12"/>
     </w:p>
     <w:p>
       <w:pPr>
@@ -2770,11 +2760,11 @@
           <w:numId w:val="4"/>
         </w:numPr>
       </w:pPr>
-      <w:bookmarkStart w:id="14" w:name="_Toc25757063"/>
+      <w:bookmarkStart w:id="13" w:name="_Toc25757063"/>
       <w:r>
         <w:t>De datasets</w:t>
       </w:r>
-      <w:bookmarkEnd w:id="14"/>
+      <w:bookmarkEnd w:id="13"/>
     </w:p>
     <w:p>
       <w:r>
@@ -2786,7 +2776,45 @@
       </w:r>
       <w:proofErr w:type="spellEnd"/>
       <w:r>
-        <w:t>, de crewleden, de werkruimtes en de kosten voor inhuren van extra werknemers. In dit hoofdstuk wordt uitgelegd hoe de verschillende tabbladen er uitzien en hoe deze zijn aangepast om het geschikt te maken voor een algoritme. Over het algoritme is meer te lezen in hoofdstuk …</w:t>
+        <w:t xml:space="preserve">, de crewleden, de werkruimtes en de kosten voor inhuren van extra werknemers. </w:t>
+      </w:r>
+      <w:r>
+        <w:t>D</w:t>
+      </w:r>
+      <w:r>
+        <w:t>it hoofdstuk</w:t>
+      </w:r>
+      <w:r>
+        <w:t xml:space="preserve"> hoort bij de eerste deelvraag: </w:t>
+      </w:r>
+      <w:r>
+        <w:rPr>
+          <w:rFonts w:cstheme="minorHAnsi"/>
+        </w:rPr>
+        <w:t>h</w:t>
+      </w:r>
+      <w:commentRangeStart w:id="14"/>
+      <w:r>
+        <w:rPr>
+          <w:rFonts w:cstheme="minorHAnsi"/>
+        </w:rPr>
+        <w:t>oe kan de data worden verwerkt zodat deze goed te gebruiken is door het programma?</w:t>
+      </w:r>
+      <w:commentRangeEnd w:id="14"/>
+      <w:r>
+        <w:rPr>
+          <w:rStyle w:val="Verwijzingopmerking"/>
+        </w:rPr>
+        <w:commentReference w:id="14"/>
+      </w:r>
+      <w:r>
+        <w:rPr>
+          <w:rFonts w:cstheme="minorHAnsi"/>
+        </w:rPr>
+        <w:t xml:space="preserve"> Hierin </w:t>
+      </w:r>
+      <w:r>
+        <w:t>wordt uitgelegd hoe de verschillende tabbladen er uitzien en hoe deze zijn aangepast om het geschikt te maken voor een algoritme. Over het algoritme is meer te lezen in hoofdstuk …</w:t>
       </w:r>
       <w:r>
         <w:t xml:space="preserve"> </w:t>
@@ -3293,9 +3321,6 @@
         <w:pStyle w:val="Kop2"/>
         <w:spacing w:before="0" w:line="240" w:lineRule="auto"/>
       </w:pPr>
-      <w:r>
-        <w:t xml:space="preserve"> </w:t>
-      </w:r>
       <w:bookmarkStart w:id="16" w:name="_Toc25757065"/>
       <w:proofErr w:type="spellStart"/>
       <w:r>
@@ -3964,6 +3989,7 @@
       <w:r>
         <w:t xml:space="preserve"> </w:t>
       </w:r>
+      <w:commentRangeStart w:id="17"/>
       <w:r>
         <w:rPr>
           <w:noProof/>
@@ -4017,6 +4043,13 @@
           </wp:inline>
         </w:drawing>
       </w:r>
+      <w:commentRangeEnd w:id="17"/>
+      <w:r>
+        <w:rPr>
+          <w:rStyle w:val="Verwijzingopmerking"/>
+        </w:rPr>
+        <w:commentReference w:id="17"/>
+      </w:r>
     </w:p>
     <w:p>
       <w:pPr>
@@ -4038,7 +4071,7 @@
         </w:rPr>
         <w:t xml:space="preserve">Hier nog een afbeelding </w:t>
       </w:r>
-      <w:commentRangeStart w:id="17"/>
+      <w:commentRangeStart w:id="18"/>
       <w:r>
         <w:rPr>
           <w:b/>
@@ -4049,12 +4082,12 @@
         </w:rPr>
         <w:t>tussen</w:t>
       </w:r>
-      <w:commentRangeEnd w:id="17"/>
+      <w:commentRangeEnd w:id="18"/>
       <w:r>
         <w:rPr>
           <w:rStyle w:val="Verwijzingopmerking"/>
         </w:rPr>
-        <w:commentReference w:id="17"/>
+        <w:commentReference w:id="18"/>
       </w:r>
       <w:r>
         <w:rPr>
@@ -4128,26 +4161,26 @@
       <w:pPr>
         <w:pStyle w:val="Kop2"/>
       </w:pPr>
-      <w:bookmarkStart w:id="18" w:name="_Toc25757066"/>
+      <w:bookmarkStart w:id="19" w:name="_Toc25757066"/>
       <w:r>
         <w:t>Crew</w:t>
       </w:r>
-      <w:bookmarkEnd w:id="18"/>
+      <w:bookmarkEnd w:id="19"/>
     </w:p>
     <w:p>
       <w:r>
         <w:t>Op het tabblad ‘Crew’ staan alle crewleden, waarbij met een ‘x’ is aangegeven welke skills zij (</w:t>
       </w:r>
-      <w:commentRangeStart w:id="19"/>
+      <w:commentRangeStart w:id="20"/>
       <w:r>
         <w:t>niet)</w:t>
       </w:r>
-      <w:commentRangeEnd w:id="19"/>
+      <w:commentRangeEnd w:id="20"/>
       <w:r>
         <w:rPr>
           <w:rStyle w:val="Verwijzingopmerking"/>
         </w:rPr>
-        <w:commentReference w:id="19"/>
+        <w:commentReference w:id="20"/>
       </w:r>
       <w:r>
         <w:t xml:space="preserve"> vaardig zijn. Daarnaast staat op dit tabblad op welke dagen de crewleden werken. In figuur … is te zien hoe dit tabblad er in de originele dataset er uitzag.</w:t>
@@ -4342,11 +4375,11 @@
       <w:pPr>
         <w:pStyle w:val="Kop2"/>
       </w:pPr>
-      <w:bookmarkStart w:id="20" w:name="_Toc25757067"/>
+      <w:bookmarkStart w:id="21" w:name="_Toc25757067"/>
       <w:r>
         <w:t>Rooms</w:t>
       </w:r>
-      <w:bookmarkEnd w:id="20"/>
+      <w:bookmarkEnd w:id="21"/>
     </w:p>
     <w:p>
       <w:r>
@@ -4420,12 +4453,12 @@
       <w:pPr>
         <w:pStyle w:val="Kop2"/>
       </w:pPr>
-      <w:bookmarkStart w:id="21" w:name="_Toc25757068"/>
+      <w:bookmarkStart w:id="22" w:name="_Toc25757068"/>
       <w:proofErr w:type="spellStart"/>
       <w:r>
         <w:t>Hiring</w:t>
       </w:r>
-      <w:bookmarkEnd w:id="21"/>
+      <w:bookmarkEnd w:id="22"/>
       <w:proofErr w:type="spellEnd"/>
     </w:p>
     <w:p>
@@ -4443,13 +4476,8 @@
       <w:r>
         <w:t xml:space="preserve"> </w:t>
       </w:r>
-      <w:proofErr w:type="gramStart"/>
-      <w:r>
-        <w:t>Dit</w:t>
-      </w:r>
-      <w:proofErr w:type="gramEnd"/>
-      <w:r>
-        <w:t xml:space="preserve"> kan nodig zijn als het met het huidige team onmogelijk blijkt de planning rond te krijgen. Er mag van uit worden gegaan dat het ingehuurd personeel precies over de benodigde skills beschikt en niet meer dan dat. Per </w:t>
+      <w:r>
+        <w:t xml:space="preserve">Dit kan nodig zijn als het met het huidige team onmogelijk blijkt de planning rond te krijgen. Er mag van uit worden gegaan dat het ingehuurd personeel precies over de benodigde skills beschikt en niet meer dan dat. Per </w:t>
       </w:r>
       <w:proofErr w:type="spellStart"/>
       <w:r>
@@ -4543,11 +4571,42 @@
           <w:numId w:val="4"/>
         </w:numPr>
       </w:pPr>
-      <w:bookmarkStart w:id="22" w:name="_Toc25757069"/>
+      <w:bookmarkStart w:id="23" w:name="_Toc25757069"/>
       <w:r>
         <w:t>Algoritme</w:t>
       </w:r>
-      <w:bookmarkEnd w:id="22"/>
+      <w:bookmarkEnd w:id="23"/>
+    </w:p>
+    <w:p>
+      <w:r>
+        <w:t xml:space="preserve">In dit hoofdstuk worden de volgende twee deelvragen behandeld: </w:t>
+      </w:r>
+      <w:commentRangeStart w:id="24"/>
+      <w:r>
+        <w:rPr>
+          <w:rFonts w:cstheme="minorHAnsi"/>
+        </w:rPr>
+        <w:t>Op welke manier kunnen de projectopdrachten worden ingedeeld?</w:t>
+      </w:r>
+      <w:r>
+        <w:rPr>
+          <w:rFonts w:cstheme="minorHAnsi"/>
+        </w:rPr>
+        <w:t xml:space="preserve"> En op welke manier kunnen de extra opdrachten worden ingedeeld?</w:t>
+      </w:r>
+      <w:commentRangeEnd w:id="24"/>
+      <w:r>
+        <w:rPr>
+          <w:rStyle w:val="Verwijzingopmerking"/>
+        </w:rPr>
+        <w:commentReference w:id="24"/>
+      </w:r>
+      <w:r>
+        <w:rPr>
+          <w:rFonts w:cstheme="minorHAnsi"/>
+        </w:rPr>
+        <w:t xml:space="preserve"> Deze twee deelvragen hangen dermate veel samen dat deze in een hoofdstuk worden genoemd.</w:t>
+      </w:r>
     </w:p>
     <w:p>
       <w:r>
@@ -5071,6 +5130,7 @@
         <w:rPr>
           <w:lang w:val="nl-NL"/>
         </w:rPr>
+        <w:lastRenderedPageBreak/>
         <w:t xml:space="preserve">Een werknemer kan maar aan een project </w:t>
       </w:r>
       <w:proofErr w:type="spellStart"/>
@@ -5176,7 +5236,6 @@
         <w:spacing w:line="256" w:lineRule="auto"/>
       </w:pPr>
       <w:r>
-        <w:lastRenderedPageBreak/>
         <w:t>In figuur … is te zien welke globale stappen het algoritme neemt. Verder in dit hoofdstuk wordt elke stap verder toegelicht.</w:t>
       </w:r>
     </w:p>
@@ -5236,6 +5295,54 @@
             </a:graphic>
           </wp:inline>
         </w:drawing>
+      </w:r>
+    </w:p>
+    <w:p>
+      <w:pPr>
+        <w:pStyle w:val="Kop2"/>
+      </w:pPr>
+      <w:r>
+        <w:t>Het maken van combinaties in de crew</w:t>
+      </w:r>
+    </w:p>
+    <w:p>
+      <w:r>
+        <w:t xml:space="preserve">Aangezien de opdrachten moeten worden gedaan door een combinatie van crewleden die tezamen de skills bevatten die nodig zijn voor de opdracht, is ervoor gekozen om alle combinaties van crewleden te maken. Hierbij wordt ook bijgehouden hoeveel mensen er in de combinatie zitten, wie deel uitmaken van de combinatie en wat het surplus is. Het surplus is het aantal skills dat dubbel is in de combinatie van de crew. Mocht persoon 1 </w:t>
+      </w:r>
+      <w:proofErr w:type="spellStart"/>
+      <w:r>
+        <w:t>skill</w:t>
+      </w:r>
+      <w:proofErr w:type="spellEnd"/>
+      <w:r>
+        <w:t xml:space="preserve"> 1 en 2 hebben en persoon 3 </w:t>
+      </w:r>
+      <w:proofErr w:type="spellStart"/>
+      <w:r>
+        <w:t>skill</w:t>
+      </w:r>
+      <w:proofErr w:type="spellEnd"/>
+      <w:r>
+        <w:t xml:space="preserve"> 1 en 3, dan is de totale </w:t>
+      </w:r>
+      <w:proofErr w:type="spellStart"/>
+      <w:r>
+        <w:t>skill</w:t>
+      </w:r>
+      <w:proofErr w:type="spellEnd"/>
+      <w:r>
+        <w:t xml:space="preserve"> </w:t>
+      </w:r>
+      <w:r>
+        <w:t xml:space="preserve">set 1, 2 en 3 en het surplus is één. Dit dataframe wordt gesorteerd op de hoeveelheid crewleden en het surplus. Vervolgens wordt dit dataframe gebruikt voor het opstellen van alle mogelijkheden bij iedere </w:t>
+      </w:r>
+      <w:proofErr w:type="spellStart"/>
+      <w:r>
+        <w:t>task</w:t>
+      </w:r>
+      <w:proofErr w:type="spellEnd"/>
+      <w:r>
+        <w:t>.</w:t>
       </w:r>
     </w:p>
     <w:p>
@@ -6115,19 +6222,19 @@
       <w:r>
         <w:t xml:space="preserve">) is te zien dat er maar twee dagen per week zijn wanneer dit zou kunnen; de dinsdag en de donderdag. Er is voor gekozen om dit standaard op </w:t>
       </w:r>
-      <w:commentRangeStart w:id="23"/>
+      <w:commentRangeStart w:id="25"/>
       <w:r>
         <w:t>dinsdag</w:t>
       </w:r>
       <w:r>
         <w:t>middag</w:t>
       </w:r>
-      <w:commentRangeEnd w:id="23"/>
+      <w:commentRangeEnd w:id="25"/>
       <w:r>
         <w:rPr>
           <w:rStyle w:val="Verwijzingopmerking"/>
         </w:rPr>
-        <w:commentReference w:id="23"/>
+        <w:commentReference w:id="25"/>
       </w:r>
       <w:r>
         <w:t xml:space="preserve"> in te plannen. In tegenstelling tot de vaste </w:t>
@@ -6200,11 +6307,7 @@
       </w:r>
       <w:proofErr w:type="spellEnd"/>
       <w:r>
-        <w:t xml:space="preserve"> in te roosteren. </w:t>
-      </w:r>
-      <w:r>
-        <w:lastRenderedPageBreak/>
-        <w:t xml:space="preserve">Hiervoor worden de overige uren op dinsdag (na de </w:t>
+        <w:t xml:space="preserve"> in te roosteren. Hiervoor worden de overige uren op dinsdag (na de </w:t>
       </w:r>
       <w:proofErr w:type="spellStart"/>
       <w:r>
@@ -6275,16 +6378,16 @@
       <w:r>
         <w:t xml:space="preserve"> kunnen uitvoeren. In eerste instantie stonden alle mogelijke combinaties hierin, maar het bleek al snel dat het altijd met het minimaal aantal crewleden werd ingepland en dus is ervoor gekozen om alleen naar het minimale aantal </w:t>
       </w:r>
-      <w:commentRangeStart w:id="24"/>
+      <w:commentRangeStart w:id="26"/>
       <w:r>
         <w:t>crewleden te kijken</w:t>
       </w:r>
-      <w:commentRangeEnd w:id="24"/>
+      <w:commentRangeEnd w:id="26"/>
       <w:r>
         <w:rPr>
           <w:rStyle w:val="Verwijzingopmerking"/>
         </w:rPr>
-        <w:commentReference w:id="24"/>
+        <w:commentReference w:id="26"/>
       </w:r>
       <w:r>
         <w:t xml:space="preserve">. Op deze manier wordt de run-time van het programma ook een stuk </w:t>
@@ -6797,7 +6900,7 @@
       <w:r>
         <w:t xml:space="preserve"> ingepland; </w:t>
       </w:r>
-      <w:commentRangeStart w:id="25"/>
+      <w:commentRangeStart w:id="27"/>
       <w:r>
         <w:t xml:space="preserve">eerst de project </w:t>
       </w:r>
@@ -6825,12 +6928,12 @@
       <w:r>
         <w:t xml:space="preserve">. </w:t>
       </w:r>
-      <w:commentRangeEnd w:id="25"/>
+      <w:commentRangeEnd w:id="27"/>
       <w:r>
         <w:rPr>
           <w:rStyle w:val="Verwijzingopmerking"/>
         </w:rPr>
-        <w:commentReference w:id="25"/>
+        <w:commentReference w:id="27"/>
       </w:r>
       <w:r>
         <w:t xml:space="preserve">Er wordt gekeken of de </w:t>
@@ -6881,7 +6984,11 @@
       </w:r>
       <w:proofErr w:type="spellEnd"/>
       <w:r>
-        <w:t>) ingepland. Blijk het niet mogelijk voor een bepaalde combinatie van crewleden, wordt gekeken naar de volgende, tot dat er een is gevonden die kan of alle combinaties zijn doorlopen.</w:t>
+        <w:t xml:space="preserve">) ingepland. Blijk het niet mogelijk voor een bepaalde </w:t>
+      </w:r>
+      <w:r>
+        <w:lastRenderedPageBreak/>
+        <w:t>combinatie van crewleden, wordt gekeken naar de volgende, tot dat er een is gevonden die kan of alle combinaties zijn doorlopen.</w:t>
       </w:r>
     </w:p>
     <w:p>
@@ -7047,7 +7154,6 @@
         <w:spacing w:after="0"/>
       </w:pPr>
       <w:r>
-        <w:lastRenderedPageBreak/>
         <w:t xml:space="preserve">Nadat alle </w:t>
       </w:r>
       <w:proofErr w:type="spellStart"/>
@@ -7143,40 +7249,427 @@
     </w:p>
     <w:p>
       <w:pPr>
+        <w:spacing w:after="0"/>
+      </w:pPr>
+    </w:p>
+    <w:p>
+      <w:pPr>
+        <w:pStyle w:val="Kop2"/>
+      </w:pPr>
+      <w:r>
+        <w:t>Het inhuren van mensen</w:t>
+      </w:r>
+    </w:p>
+    <w:p>
+      <w:pPr>
+        <w:rPr>
+          <w:rFonts w:cstheme="minorHAnsi"/>
+        </w:rPr>
+      </w:pPr>
+      <w:r>
+        <w:t xml:space="preserve">In deze paragraaf wordt genoemd hoe er wordt gewerkt met het inhuren van mensen. </w:t>
+      </w:r>
+      <w:r>
+        <w:t xml:space="preserve">Dit moet leiden tot een beantwoording van de deelvraag: </w:t>
+      </w:r>
+      <w:r>
+        <w:rPr>
+          <w:rFonts w:cstheme="minorHAnsi"/>
+        </w:rPr>
+        <w:t>Als er mensen worden ingehuurd, hoe kan dit zo goedkoop mogelijk worden gedaan?</w:t>
+      </w:r>
+      <w:r>
+        <w:rPr>
+          <w:rFonts w:cstheme="minorHAnsi"/>
+        </w:rPr>
+        <w:t xml:space="preserve"> Aangezien dit een gedeelte van het algoritme is, wordt deze genoemd </w:t>
+      </w:r>
+      <w:r>
+        <w:rPr>
+          <w:rFonts w:cstheme="minorHAnsi"/>
+        </w:rPr>
+        <w:t>in deze paragraaf.</w:t>
+      </w:r>
+    </w:p>
+    <w:p>
+      <w:pPr>
+        <w:rPr>
+          <w:rFonts w:cstheme="minorHAnsi"/>
+        </w:rPr>
+      </w:pPr>
+      <w:r>
+        <w:rPr>
+          <w:rFonts w:cstheme="minorHAnsi"/>
+        </w:rPr>
+        <w:t>De kosten van het inhuren van mensen is te vinden in de figuur van hoofdstuk 2 paragraaf ‘</w:t>
+      </w:r>
+      <w:proofErr w:type="spellStart"/>
+      <w:r>
+        <w:rPr>
+          <w:rFonts w:cstheme="minorHAnsi"/>
+        </w:rPr>
+        <w:t>Hiring</w:t>
+      </w:r>
+      <w:proofErr w:type="spellEnd"/>
+      <w:r>
+        <w:rPr>
+          <w:rFonts w:cstheme="minorHAnsi"/>
+        </w:rPr>
+        <w:t xml:space="preserve">’. In deze tabel is te zien hoeveel het kost om een persoon met een bepaalde </w:t>
+      </w:r>
+      <w:proofErr w:type="spellStart"/>
+      <w:r>
+        <w:rPr>
+          <w:rFonts w:cstheme="minorHAnsi"/>
+        </w:rPr>
+        <w:t>skill</w:t>
+      </w:r>
+      <w:proofErr w:type="spellEnd"/>
+      <w:r>
+        <w:rPr>
+          <w:rFonts w:cstheme="minorHAnsi"/>
+        </w:rPr>
+        <w:t xml:space="preserve"> in te huren. Bij het maken van het algoritme is ervoor gekozen om zogenaamde ‘extra’ personen in de tabel van de </w:t>
+      </w:r>
+      <w:r>
+        <w:rPr>
+          <w:rFonts w:cstheme="minorHAnsi"/>
+        </w:rPr>
+        <w:lastRenderedPageBreak/>
+        <w:t xml:space="preserve">crewleden te zetten. Deze extra personen bezitten alle skills en werken iedere dag. Deze zijn </w:t>
+      </w:r>
+      <w:commentRangeStart w:id="28"/>
+      <w:r>
+        <w:rPr>
+          <w:rFonts w:cstheme="minorHAnsi"/>
+        </w:rPr>
+        <w:t xml:space="preserve">onderaan de tabel gezet. Op deze manier wordt deze crew als </w:t>
+      </w:r>
+      <w:proofErr w:type="gramStart"/>
+      <w:r>
+        <w:rPr>
+          <w:rFonts w:cstheme="minorHAnsi"/>
+        </w:rPr>
+        <w:t>laatst geko</w:t>
+      </w:r>
+      <w:bookmarkStart w:id="29" w:name="_GoBack"/>
+      <w:bookmarkEnd w:id="29"/>
+      <w:r>
+        <w:rPr>
+          <w:rFonts w:cstheme="minorHAnsi"/>
+        </w:rPr>
+        <w:t>zen</w:t>
+      </w:r>
+      <w:proofErr w:type="gramEnd"/>
+      <w:r>
+        <w:rPr>
+          <w:rFonts w:cstheme="minorHAnsi"/>
+        </w:rPr>
+        <w:t xml:space="preserve"> omdat deze een hoog surplus heeft</w:t>
+      </w:r>
+      <w:commentRangeEnd w:id="28"/>
+      <w:r>
+        <w:rPr>
+          <w:rStyle w:val="Verwijzingopmerking"/>
+        </w:rPr>
+        <w:commentReference w:id="28"/>
+      </w:r>
+      <w:r>
+        <w:rPr>
+          <w:rFonts w:cstheme="minorHAnsi"/>
+        </w:rPr>
+        <w:t xml:space="preserve"> en in de sortering daardoor laag komt te staan. Hierdoor worden deze mensen alleen ingepland voor opdrachten als het niet anders kan. Aan het einde wordt gekeken voor welke opdrachten deze mensen zijn ingedeeld en welke skills men daarvoor nodig heeft. Vervolgens worden de kosten berekend die de extra personen met zich meebrengen.</w:t>
+      </w:r>
+    </w:p>
+    <w:p>
+      <w:r>
+        <w:br w:type="page"/>
+      </w:r>
+    </w:p>
+    <w:p>
+      <w:pPr>
+        <w:pStyle w:val="Kop1"/>
+        <w:numPr>
+          <w:ilvl w:val="0"/>
+          <w:numId w:val="5"/>
+        </w:numPr>
+      </w:pPr>
+      <w:r>
+        <w:lastRenderedPageBreak/>
+        <w:t>Betrouwbaarheid planning</w:t>
+      </w:r>
+    </w:p>
+    <w:p>
+      <w:pPr>
+        <w:rPr>
+          <w:rFonts w:cstheme="minorHAnsi"/>
+        </w:rPr>
+      </w:pPr>
+      <w:r>
+        <w:t xml:space="preserve">Een van de eisen is om de planning dusdanig te maken dat </w:t>
+      </w:r>
+      <w:r>
+        <w:t xml:space="preserve">de opdrachten in 99% van de tijd binnen de gestelde tijd zijn afgerond. </w:t>
+      </w:r>
+      <w:r>
+        <w:t xml:space="preserve">In dit hoofdstuk wordt de deelvraag die hiermee samenhangt beantwoord: </w:t>
+      </w:r>
+      <w:r>
+        <w:rPr>
+          <w:rFonts w:cstheme="minorHAnsi"/>
+        </w:rPr>
+        <w:t>Hoe kan het 99% betrouwbaarheidsinterval worden gerealiseerd?</w:t>
+      </w:r>
+    </w:p>
+    <w:p>
+      <w:pPr>
+        <w:rPr>
+          <w:rFonts w:cstheme="minorHAnsi"/>
+        </w:rPr>
+      </w:pPr>
+      <w:r>
+        <w:t>Hiervoor zijn grofweg twee opties:</w:t>
+      </w:r>
+    </w:p>
+    <w:p>
+      <w:pPr>
         <w:pStyle w:val="Lijstalinea"/>
-        <w:spacing w:after="0" w:line="256" w:lineRule="auto"/>
-        <w:rPr>
-          <w:lang w:val="nl-NL"/>
-        </w:rPr>
-      </w:pPr>
+        <w:numPr>
+          <w:ilvl w:val="0"/>
+          <w:numId w:val="2"/>
+        </w:numPr>
+        <w:rPr>
+          <w:rFonts w:cstheme="minorHAnsi"/>
+          <w:lang w:val="nl-NL"/>
+        </w:rPr>
+      </w:pPr>
+      <w:r>
+        <w:rPr>
+          <w:rFonts w:cstheme="minorHAnsi"/>
+          <w:lang w:val="nl-NL"/>
+        </w:rPr>
+        <w:t xml:space="preserve">De tijd </w:t>
+      </w:r>
+      <w:r>
+        <w:rPr>
+          <w:rFonts w:cstheme="minorHAnsi"/>
+          <w:lang w:val="nl-NL"/>
+        </w:rPr>
+        <w:t xml:space="preserve">kans als </w:t>
+      </w:r>
+      <w:r>
+        <w:rPr>
+          <w:rFonts w:cstheme="minorHAnsi"/>
+          <w:lang w:val="nl-NL"/>
+        </w:rPr>
+        <w:t>kans variabele</w:t>
+      </w:r>
+      <w:r>
+        <w:rPr>
+          <w:rFonts w:cstheme="minorHAnsi"/>
+          <w:lang w:val="nl-NL"/>
+        </w:rPr>
+        <w:t xml:space="preserve"> worden gezien. Hiervoor zou het inplannen van de opdrachten vaak moeten worden gedaan, denk aan duizend keer. Naast dat dit erg lang zou duren, aangezien één keer runnen al snel een uur zou duren, krijg je als eindresultaat een antwoord in de richting van het aantal mensen dat moet worden ingehuurd of de kosten die je gemiddeld kwijt bent. Met deze optie krijg je geen rooster voor de medewerkers of voor de indeling van de kamers.</w:t>
+      </w:r>
     </w:p>
     <w:p>
       <w:pPr>
         <w:pStyle w:val="Lijstalinea"/>
-        <w:spacing w:line="256" w:lineRule="auto"/>
-        <w:rPr>
-          <w:lang w:val="nl-NL"/>
-        </w:rPr>
-      </w:pPr>
+        <w:numPr>
+          <w:ilvl w:val="0"/>
+          <w:numId w:val="2"/>
+        </w:numPr>
+        <w:rPr>
+          <w:rFonts w:cstheme="minorHAnsi"/>
+          <w:lang w:val="nl-NL"/>
+        </w:rPr>
+      </w:pPr>
+      <w:r>
+        <w:rPr>
+          <w:rFonts w:cstheme="minorHAnsi"/>
+          <w:lang w:val="nl-NL"/>
+        </w:rPr>
+        <w:t xml:space="preserve">Voor de </w:t>
+      </w:r>
+      <w:proofErr w:type="spellStart"/>
+      <w:r>
+        <w:rPr>
+          <w:rFonts w:cstheme="minorHAnsi"/>
+          <w:lang w:val="nl-NL"/>
+        </w:rPr>
+        <w:t>additional</w:t>
+      </w:r>
+      <w:proofErr w:type="spellEnd"/>
+      <w:r>
+        <w:rPr>
+          <w:rFonts w:cstheme="minorHAnsi"/>
+          <w:lang w:val="nl-NL"/>
+        </w:rPr>
+        <w:t xml:space="preserve"> </w:t>
+      </w:r>
+      <w:proofErr w:type="spellStart"/>
+      <w:r>
+        <w:rPr>
+          <w:rFonts w:cstheme="minorHAnsi"/>
+          <w:lang w:val="nl-NL"/>
+        </w:rPr>
+        <w:t>tasks</w:t>
+      </w:r>
+      <w:proofErr w:type="spellEnd"/>
+      <w:r>
+        <w:rPr>
+          <w:rFonts w:cstheme="minorHAnsi"/>
+          <w:lang w:val="nl-NL"/>
+        </w:rPr>
+        <w:t xml:space="preserve"> de standaarddeviatie er drie keer bij optellen om vervolgens deze totale tijd in te plannen. Hierdoor wordt veel extra tijd ingepland, die mogelijk onnodig is.</w:t>
+      </w:r>
     </w:p>
     <w:p>
       <w:pPr>
         <w:pStyle w:val="Lijstalinea"/>
-        <w:spacing w:line="256" w:lineRule="auto"/>
-        <w:rPr>
-          <w:lang w:val="nl-NL"/>
-        </w:rPr>
-      </w:pPr>
-    </w:p>
-    <w:p>
-      <w:pPr>
-        <w:pStyle w:val="Lijstalinea"/>
-        <w:spacing w:line="256" w:lineRule="auto"/>
-        <w:rPr>
-          <w:lang w:val="nl-NL"/>
-        </w:rPr>
-      </w:pPr>
-    </w:p>
+        <w:rPr>
+          <w:rFonts w:cstheme="minorHAnsi"/>
+          <w:lang w:val="nl-NL"/>
+        </w:rPr>
+      </w:pPr>
+      <w:r>
+        <w:rPr>
+          <w:rFonts w:cstheme="minorHAnsi"/>
+          <w:lang w:val="nl-NL"/>
+        </w:rPr>
+        <w:t>Het voordeel hiervan is wel dat het eindresultaat een planning is waarin per halfuur staat aangegeven wie welke opdracht doet en in welke ruimte.</w:t>
+      </w:r>
+    </w:p>
+    <w:p>
+      <w:pPr>
+        <w:rPr>
+          <w:rFonts w:cstheme="minorHAnsi"/>
+        </w:rPr>
+      </w:pPr>
+    </w:p>
+    <w:p>
+      <w:pPr>
+        <w:rPr>
+          <w:rFonts w:cstheme="minorHAnsi"/>
+        </w:rPr>
+      </w:pPr>
+      <w:r>
+        <w:rPr>
+          <w:rFonts w:cstheme="minorHAnsi"/>
+        </w:rPr>
+        <w:t>Bij dit algoritme is gebruik gemaakt van optie 2 aangezien de eerste, met de snelheid van het programma, geen optie is. Hierdoor voldoet de planning die wordt gemaakt aan de eerdergenoemde eis.</w:t>
+      </w:r>
+    </w:p>
+    <w:p>
+      <w:pPr>
+        <w:rPr>
+          <w:rFonts w:cstheme="minorHAnsi"/>
+        </w:rPr>
+      </w:pPr>
+      <w:r>
+        <w:rPr>
+          <w:rFonts w:cstheme="minorHAnsi"/>
+        </w:rPr>
+        <w:t xml:space="preserve">Mocht een persoon aan meerdere </w:t>
+      </w:r>
+      <w:proofErr w:type="spellStart"/>
+      <w:r>
+        <w:rPr>
+          <w:rFonts w:cstheme="minorHAnsi"/>
+        </w:rPr>
+        <w:t>additional</w:t>
+      </w:r>
+      <w:proofErr w:type="spellEnd"/>
+      <w:r>
+        <w:rPr>
+          <w:rFonts w:cstheme="minorHAnsi"/>
+        </w:rPr>
+        <w:t xml:space="preserve"> </w:t>
+      </w:r>
+      <w:proofErr w:type="spellStart"/>
+      <w:r>
+        <w:rPr>
+          <w:rFonts w:cstheme="minorHAnsi"/>
+        </w:rPr>
+        <w:t>tasks</w:t>
+      </w:r>
+      <w:proofErr w:type="spellEnd"/>
+      <w:r>
+        <w:rPr>
+          <w:rFonts w:cstheme="minorHAnsi"/>
+        </w:rPr>
+        <w:t xml:space="preserve"> werken zonder daarbij samen te werken met andere personen, dan zouden de verschillende standaarddeviaties kunnen worden samengenomen</w:t>
+      </w:r>
+      <w:r>
+        <w:rPr>
+          <w:rFonts w:cstheme="minorHAnsi"/>
+        </w:rPr>
+        <w:t xml:space="preserve">. Dit zou </w:t>
+      </w:r>
+      <w:commentRangeStart w:id="30"/>
+      <w:r>
+        <w:rPr>
+          <w:rFonts w:cstheme="minorHAnsi"/>
+        </w:rPr>
+        <w:t>resulteren in een kleinere standaarddeviati</w:t>
+      </w:r>
+      <w:commentRangeEnd w:id="30"/>
+      <w:r>
+        <w:rPr>
+          <w:rStyle w:val="Verwijzingopmerking"/>
+        </w:rPr>
+        <w:commentReference w:id="30"/>
+      </w:r>
+      <w:r>
+        <w:rPr>
+          <w:rFonts w:cstheme="minorHAnsi"/>
+        </w:rPr>
+        <w:t>e. De tijd die hierdoor overblijft zou kunnen worden gebruikt voor het doen van een ‘</w:t>
+      </w:r>
+      <w:proofErr w:type="spellStart"/>
+      <w:r>
+        <w:rPr>
+          <w:rFonts w:cstheme="minorHAnsi"/>
+        </w:rPr>
+        <w:t>acquire</w:t>
+      </w:r>
+      <w:proofErr w:type="spellEnd"/>
+      <w:r>
+        <w:rPr>
+          <w:rFonts w:cstheme="minorHAnsi"/>
+        </w:rPr>
+        <w:t xml:space="preserve"> </w:t>
+      </w:r>
+      <w:proofErr w:type="spellStart"/>
+      <w:r>
+        <w:rPr>
+          <w:rFonts w:cstheme="minorHAnsi"/>
+        </w:rPr>
+        <w:t>skill</w:t>
+      </w:r>
+      <w:proofErr w:type="spellEnd"/>
+      <w:r>
+        <w:rPr>
+          <w:rFonts w:cstheme="minorHAnsi"/>
+        </w:rPr>
+        <w:t xml:space="preserve">’ waardoor deze persoon in latere sprints een extra </w:t>
+      </w:r>
+      <w:proofErr w:type="spellStart"/>
+      <w:r>
+        <w:rPr>
+          <w:rFonts w:cstheme="minorHAnsi"/>
+        </w:rPr>
+        <w:t>skill</w:t>
+      </w:r>
+      <w:proofErr w:type="spellEnd"/>
+      <w:r>
+        <w:rPr>
+          <w:rFonts w:cstheme="minorHAnsi"/>
+        </w:rPr>
+        <w:t xml:space="preserve"> heeft waardoor de opdrachten kunnen worden gedaan zonder dat er mensen moeten worden ingehuurd.</w:t>
+      </w:r>
+    </w:p>
+    <w:p/>
     <w:sectPr>
       <w:pgSz w:w="11906" w:h="16838"/>
       <w:pgMar w:top="1417" w:right="1417" w:bottom="1417" w:left="1417" w:header="708" w:footer="708" w:gutter="0"/>
@@ -7251,10 +7744,7 @@
         <w:annotationRef/>
       </w:r>
       <w:r>
-        <w:t>Moeten we hier meer noemen dan dat we ze op een opdracht zetten en vervolgens kijken hoeveel ze kosten?</w:t>
-      </w:r>
-      <w:r>
-        <w:t xml:space="preserve"> We hebben er niet echt een algoritme voor, meer dat we ze aan het einde hebben gezet en alle skills hebben gegeven zodat ze niet snel worden ingepland.</w:t>
+        <w:t>Moeten we hier meer noemen dan dat we ze op een opdracht zetten en vervolgens kijken hoeveel ze kosten? We hebben er niet echt een algoritme voor, meer dat we ze aan het einde hebben gezet en alle skills hebben gegeven zodat ze niet snel worden ingepland.</w:t>
       </w:r>
     </w:p>
   </w:comment>
@@ -7286,16 +7776,11 @@
         <w:pStyle w:val="Tekstopmerking"/>
       </w:pPr>
       <w:r>
-        <w:t xml:space="preserve">Of de manier hoe we het nu doen. </w:t>
-      </w:r>
-      <w:r>
-        <w:t>Bij deze tekst kunnen we denk ik dan ook goed zeggen dat de variantie kan worden samen genomen bij een persoon zoals jij eerder zei.</w:t>
-      </w:r>
-      <w:bookmarkStart w:id="11" w:name="_GoBack"/>
-      <w:bookmarkEnd w:id="11"/>
+        <w:t>Of de manier hoe we het nu doen. Bij deze tekst kunnen we denk ik dan ook goed zeggen dat de variantie kan worden samen genomen bij een persoon zoals jij eerder zei.</w:t>
+      </w:r>
     </w:p>
   </w:comment>
-  <w:comment w:id="17" w:author="Robbert van Nieuwkerk" w:date="2019-12-01T20:37:00Z" w:initials="RvN">
+  <w:comment w:id="14" w:author="Robbert van Nieuwkerk" w:date="2019-12-01T21:20:00Z" w:initials="RvN">
     <w:p>
       <w:pPr>
         <w:pStyle w:val="Tekstopmerking"/>
@@ -7307,6 +7792,38 @@
         <w:annotationRef/>
       </w:r>
       <w:r>
+        <w:t>Goede vraag voor het weergeven van de data van hoofdstuk 2? &gt;&gt; hier de vraag neergezet</w:t>
+      </w:r>
+    </w:p>
+  </w:comment>
+  <w:comment w:id="17" w:author="Robbert van Nieuwkerk" w:date="2019-12-02T07:45:00Z" w:initials="RvN">
+    <w:p>
+      <w:pPr>
+        <w:pStyle w:val="Tekstopmerking"/>
+      </w:pPr>
+      <w:r>
+        <w:rPr>
+          <w:rStyle w:val="Verwijzingopmerking"/>
+        </w:rPr>
+        <w:annotationRef/>
+      </w:r>
+      <w:r>
+        <w:t>Figuur nummers en uitleg</w:t>
+      </w:r>
+    </w:p>
+  </w:comment>
+  <w:comment w:id="18" w:author="Robbert van Nieuwkerk" w:date="2019-12-01T20:37:00Z" w:initials="RvN">
+    <w:p>
+      <w:pPr>
+        <w:pStyle w:val="Tekstopmerking"/>
+      </w:pPr>
+      <w:r>
+        <w:rPr>
+          <w:rStyle w:val="Verwijzingopmerking"/>
+        </w:rPr>
+        <w:annotationRef/>
+      </w:r>
+      <w:r>
         <w:t>Welke moet worden toegevoegd?</w:t>
       </w:r>
     </w:p>
@@ -7316,7 +7833,7 @@
       </w:pPr>
     </w:p>
   </w:comment>
-  <w:comment w:id="19" w:author="Robbert van Nieuwkerk" w:date="2019-12-01T20:47:00Z" w:initials="RvN">
+  <w:comment w:id="20" w:author="Robbert van Nieuwkerk" w:date="2019-12-01T20:47:00Z" w:initials="RvN">
     <w:p>
       <w:pPr>
         <w:pStyle w:val="Tekstopmerking"/>
@@ -7332,7 +7849,7 @@
       </w:r>
     </w:p>
   </w:comment>
-  <w:comment w:id="23" w:author="Robbert van Nieuwkerk" w:date="2019-12-01T20:54:00Z" w:initials="RvN">
+  <w:comment w:id="24" w:author="Robbert van Nieuwkerk" w:date="2019-12-01T21:20:00Z" w:initials="RvN">
     <w:p>
       <w:pPr>
         <w:pStyle w:val="Tekstopmerking"/>
@@ -7344,11 +7861,27 @@
         <w:annotationRef/>
       </w:r>
       <w:r>
+        <w:t>Het bruggetje</w:t>
+      </w:r>
+    </w:p>
+  </w:comment>
+  <w:comment w:id="25" w:author="Robbert van Nieuwkerk" w:date="2019-12-01T20:54:00Z" w:initials="RvN">
+    <w:p>
+      <w:pPr>
+        <w:pStyle w:val="Tekstopmerking"/>
+      </w:pPr>
+      <w:r>
+        <w:rPr>
+          <w:rStyle w:val="Verwijzingopmerking"/>
+        </w:rPr>
+        <w:annotationRef/>
+      </w:r>
+      <w:r>
         <w:t xml:space="preserve">Misschien verandert dit nog </w:t>
       </w:r>
     </w:p>
   </w:comment>
-  <w:comment w:id="24" w:author="Robbert van Nieuwkerk" w:date="2019-12-01T20:59:00Z" w:initials="RvN">
+  <w:comment w:id="26" w:author="Robbert van Nieuwkerk" w:date="2019-12-01T20:59:00Z" w:initials="RvN">
     <w:p>
       <w:pPr>
         <w:pStyle w:val="Tekstopmerking"/>
@@ -7369,7 +7902,7 @@
       </w:r>
     </w:p>
   </w:comment>
-  <w:comment w:id="25" w:author="Robbert van Nieuwkerk" w:date="2019-12-01T21:12:00Z" w:initials="RvN">
+  <w:comment w:id="27" w:author="Robbert van Nieuwkerk" w:date="2019-12-01T21:12:00Z" w:initials="RvN">
     <w:p>
       <w:pPr>
         <w:pStyle w:val="Tekstopmerking"/>
@@ -7395,6 +7928,46 @@
       <w:proofErr w:type="gramEnd"/>
       <w:r>
         <w:t xml:space="preserve"> deze regel weglaten)</w:t>
+      </w:r>
+    </w:p>
+  </w:comment>
+  <w:comment w:id="28" w:author="Robbert van Nieuwkerk" w:date="2019-12-02T07:50:00Z" w:initials="RvN">
+    <w:p>
+      <w:pPr>
+        <w:pStyle w:val="Tekstopmerking"/>
+      </w:pPr>
+      <w:r>
+        <w:rPr>
+          <w:rStyle w:val="Verwijzingopmerking"/>
+        </w:rPr>
+        <w:annotationRef/>
+      </w:r>
+      <w:proofErr w:type="gramStart"/>
+      <w:r>
+        <w:t>wordt</w:t>
+      </w:r>
+      <w:proofErr w:type="gramEnd"/>
+      <w:r>
+        <w:t xml:space="preserve"> dit al eerder uitgelegd?</w:t>
+      </w:r>
+      <w:r>
+        <w:t xml:space="preserve"> &gt;&gt; ja</w:t>
+      </w:r>
+    </w:p>
+  </w:comment>
+  <w:comment w:id="30" w:author="Robbert van Nieuwkerk" w:date="2019-12-02T08:13:00Z" w:initials="RvN">
+    <w:p>
+      <w:pPr>
+        <w:pStyle w:val="Tekstopmerking"/>
+      </w:pPr>
+      <w:r>
+        <w:rPr>
+          <w:rStyle w:val="Verwijzingopmerking"/>
+        </w:rPr>
+        <w:annotationRef/>
+      </w:r>
+      <w:r>
+        <w:t>Is dit wiskundig juist gezegd?</w:t>
       </w:r>
     </w:p>
   </w:comment>
@@ -7408,11 +7981,16 @@
   <w15:commentEx w15:paraId="61CD982E" w15:done="0"/>
   <w15:commentEx w15:paraId="57E447A6" w15:done="0"/>
   <w15:commentEx w15:paraId="26F6326C" w15:done="0"/>
+  <w15:commentEx w15:paraId="633474A3" w15:done="0"/>
+  <w15:commentEx w15:paraId="33415E58" w15:done="0"/>
   <w15:commentEx w15:paraId="14D6DFD5" w15:done="0"/>
   <w15:commentEx w15:paraId="50A0129A" w15:done="0"/>
+  <w15:commentEx w15:paraId="57D4BA08" w15:done="0"/>
   <w15:commentEx w15:paraId="7875F068" w15:done="0"/>
   <w15:commentEx w15:paraId="0BF7A2A0" w15:done="0"/>
   <w15:commentEx w15:paraId="76F83783" w15:done="0"/>
+  <w15:commentEx w15:paraId="77A223E8" w15:done="0"/>
+  <w15:commentEx w15:paraId="4D9DC9DF" w15:done="0"/>
 </w15:commentsEx>
 </file>
 
@@ -7423,11 +8001,16 @@
   <w16cid:commentId w16cid:paraId="61CD982E" w16cid:durableId="218EAD1A"/>
   <w16cid:commentId w16cid:paraId="57E447A6" w16cid:durableId="218EAD4E"/>
   <w16cid:commentId w16cid:paraId="26F6326C" w16cid:durableId="218EADAC"/>
+  <w16cid:commentId w16cid:paraId="633474A3" w16cid:durableId="218F3D89"/>
+  <w16cid:commentId w16cid:paraId="33415E58" w16cid:durableId="218F3FB0"/>
   <w16cid:commentId w16cid:paraId="14D6DFD5" w16cid:durableId="218EA310"/>
   <w16cid:commentId w16cid:paraId="50A0129A" w16cid:durableId="218EA566"/>
+  <w16cid:commentId w16cid:paraId="57D4BA08" w16cid:durableId="218F3E46"/>
   <w16cid:commentId w16cid:paraId="7875F068" w16cid:durableId="218EA718"/>
   <w16cid:commentId w16cid:paraId="0BF7A2A0" w16cid:durableId="218EA81D"/>
   <w16cid:commentId w16cid:paraId="76F83783" w16cid:durableId="218EAB42"/>
+  <w16cid:commentId w16cid:paraId="77A223E8" w16cid:durableId="218F40E3"/>
+  <w16cid:commentId w16cid:paraId="4D9DC9DF" w16cid:durableId="218F4627"/>
 </w16cid:commentsIds>
 </file>
 
@@ -9133,7 +9716,7 @@
 </file>
 
 <file path=customXml/itemProps1.xml><?xml version="1.0" encoding="utf-8"?>
-<ds:datastoreItem xmlns:ds="http://schemas.openxmlformats.org/officeDocument/2006/customXml" ds:itemID="{FFD9AE2B-97D3-48B9-8B46-6664CF8477E2}">
+<ds:datastoreItem xmlns:ds="http://schemas.openxmlformats.org/officeDocument/2006/customXml" ds:itemID="{2E06C538-776D-4833-B24A-22E4F4666702}">
   <ds:schemaRefs>
     <ds:schemaRef ds:uri="http://schemas.openxmlformats.org/officeDocument/2006/bibliography"/>
   </ds:schemaRefs>

</xml_diff>